<commit_message>
Update Req_4 Nhan Su
</commit_message>
<xml_diff>
--- a/Documents/New_Requirement Document _ Nhom Tich Hop/[Req2]CongNo.docx
+++ b/Documents/New_Requirement Document _ Nhom Tich Hop/[Req2]CongNo.docx
@@ -9,6 +9,8 @@
           <w:sz w:val="48"/>
         </w:rPr>
       </w:pPr>
+      <w:bookmarkStart w:id="0" w:name="_GoBack"/>
+      <w:bookmarkEnd w:id="0"/>
     </w:p>
     <w:p>
       <w:pPr>
@@ -195,6 +197,7 @@
           <w:docPartUnique/>
         </w:docPartObj>
       </w:sdtPr>
+      <w:sdtEndPr/>
       <w:sdtContent>
         <w:p/>
         <w:p>
@@ -385,10 +388,7 @@
               <w:pStyle w:val="ChartBodyCopy"/>
             </w:pPr>
             <w:r>
-              <w:t>Hoàn Thành Bản Phân Tích Thiết Kế</w:t>
-            </w:r>
-            <w:r>
-              <w:t xml:space="preserve"> </w:t>
+              <w:t xml:space="preserve">Hoàn Thành Bản Phân Tích Thiết Kế </w:t>
             </w:r>
             <w:r>
               <w:t xml:space="preserve">- Bổ Sung Các Điều Kiện- UseCase </w:t>
@@ -402,13 +402,8 @@
             <w:r>
               <w:t>- Phân Tích bổ sung</w:t>
             </w:r>
-            <w:bookmarkStart w:id="0" w:name="_GoBack"/>
-            <w:bookmarkEnd w:id="0"/>
             <w:r>
-              <w:t xml:space="preserve"> - Thành Viên: </w:t>
-            </w:r>
-            <w:r>
-              <w:t>Châu Minh Tuấn</w:t>
+              <w:t xml:space="preserve"> - Thành Viên: Châu Minh Tuấn</w:t>
             </w:r>
           </w:p>
         </w:tc>
@@ -10131,21 +10126,7 @@
           <w:sz w:val="32"/>
           <w:u w:val="single"/>
         </w:rPr>
-        <w:t xml:space="preserve">Xem Danh Sach Nợ </w:t>
-      </w:r>
-      <w:r>
-        <w:rPr>
-          <w:sz w:val="32"/>
-          <w:u w:val="single"/>
-        </w:rPr>
-        <w:t>Của khách hàng</w:t>
-      </w:r>
-      <w:r>
-        <w:rPr>
-          <w:sz w:val="32"/>
-          <w:u w:val="single"/>
-        </w:rPr>
-        <w:t xml:space="preserve"> đã hoàn tất.</w:t>
+        <w:t>Xem Danh Sach Nợ Của khách hàng đã hoàn tất.</w:t>
       </w:r>
     </w:p>
     <w:p/>
@@ -11752,6 +11733,7 @@
         <w:dataBinding w:prefixMappings="xmlns:ns0='http://schemas.openxmlformats.org/package/2006/metadata/core-properties' xmlns:ns1='http://purl.org/dc/elements/1.1/'" w:xpath="/ns0:coreProperties[1]/ns1:title[1]" w:storeItemID="{6C3C8BC8-F283-45AE-878A-BAB7291924A1}"/>
         <w:text/>
       </w:sdtPr>
+      <w:sdtEndPr/>
       <w:sdtContent>
         <w:r>
           <w:t>Use Case Template</w:t>
@@ -11774,11 +11756,20 @@
       <w:pStyle w:val="Header"/>
     </w:pPr>
     <w:r>
-      <w:t>Tài liệu Phân Tích Thiết Kế : Phòng Kế Hoạch</w:t>
+      <w:t xml:space="preserve">Tài liệu Phân Tích Thiết Kế : </w:t>
+    </w:r>
+    <w:r>
+      <w:t>Công Nợ</w:t>
     </w:r>
     <w:r>
       <w:br/>
-      <w:t>Mã Tài Liệu: [REQ_1]</w:t>
+      <w:t>Mã Tài Liệ</w:t>
+    </w:r>
+    <w:r>
+      <w:t>u: [REQ_2</w:t>
+    </w:r>
+    <w:r>
+      <w:t>]</w:t>
     </w:r>
   </w:p>
   <w:p>
@@ -17546,7 +17537,7 @@
 </file>
 
 <file path=customXml/itemProps2.xml><?xml version="1.0" encoding="utf-8"?>
-<ds:datastoreItem xmlns:ds="http://schemas.openxmlformats.org/officeDocument/2006/customXml" ds:itemID="{19C3286D-64BE-4D33-BF06-64FE31DFEE0A}">
+<ds:datastoreItem xmlns:ds="http://schemas.openxmlformats.org/officeDocument/2006/customXml" ds:itemID="{8A6C3349-2B19-4F49-8A67-41FBF6643A77}">
   <ds:schemaRefs>
     <ds:schemaRef ds:uri="http://schemas.openxmlformats.org/officeDocument/2006/bibliography"/>
   </ds:schemaRefs>

</xml_diff>